<commit_message>
Cambio en archivo base para evidencias
</commit_message>
<xml_diff>
--- a/ejerciciosGuia01/Evidencias algoritmos guía 01 - [Nombre Aprendiz].docx
+++ b/ejerciciosGuia01/Evidencias algoritmos guía 01 - [Nombre Aprendiz].docx
@@ -6,39 +6,32 @@
       <w:pPr>
         <w:pStyle w:val="Ttulo1"/>
         <w:jc w:val="center"/>
-        <w:rPr>
-          <w:lang w:val="en-US"/>
-        </w:rPr>
-      </w:pPr>
-      <w:r>
-        <w:rPr>
-          <w:lang w:val="en-US"/>
-        </w:rPr>
+      </w:pPr>
+      <w:r>
         <w:t>Evidencias algoritmos guía 01</w:t>
       </w:r>
     </w:p>
-    <w:p>
-      <w:pPr>
-        <w:rPr>
-          <w:lang w:val="en-US"/>
-        </w:rPr>
-      </w:pPr>
-    </w:p>
+    <w:p/>
     <w:p>
       <w:pPr>
         <w:rPr>
           <w:b/>
           <w:bCs/>
-          <w:lang w:val="en-US"/>
         </w:rPr>
       </w:pPr>
       <w:r>
         <w:rPr>
           <w:b/>
           <w:bCs/>
-          <w:lang w:val="en-US"/>
         </w:rPr>
         <w:t xml:space="preserve">Ejemplos </w:t>
+      </w:r>
+      <w:r>
+        <w:rPr>
+          <w:b/>
+          <w:bCs/>
+        </w:rPr>
+        <w:t>para Aprendices</w:t>
       </w:r>
     </w:p>
     <w:p>

</xml_diff>